<commit_message>
fix font tag bool attr
</commit_message>
<xml_diff>
--- a/testrefs/dual.docx
+++ b/testrefs/dual.docx
@@ -26,7 +26,11 @@
     <w:p>
       <w:r>
         <w:rPr>
+          <w:b w:val="0"/>
+          <w:i w:val="0"/>
+          <w:strike w:val="0"/>
           <w:color w:val="FF0000"/>
+          <w:u w:val="none"/>
         </w:rPr>
         <w:t>You should see this text in red in microsoft docx, but they will appear normally in a markdown display. This is because markdown renderers typically ignore xml tags, which is what the document-reporter's extended syntax uses for formatting.</w:t>
       </w:r>
@@ -36,6 +40,9 @@
       <w:r>
         <w:rPr>
           <w:b/>
+          <w:i w:val="0"/>
+          <w:strike w:val="0"/>
+          <w:u w:val="none"/>
         </w:rPr>
         <w:t>This is a special case, it will appear bold in both docx and markdown renders</w:t>
       </w:r>
@@ -52,23 +59,43 @@
     <w:p>
       <w:r>
         <w:rPr>
+          <w:b w:val="0"/>
           <w:i/>
+          <w:strike w:val="0"/>
+          <w:u w:val="none"/>
         </w:rPr>
         <w:t xml:space="preserve">Same goes for italics, </w:t>
       </w:r>
       <w:r>
         <w:rPr>
+          <w:b w:val="0"/>
+          <w:i w:val="0"/>
+          <w:strike w:val="0"/>
           <w:u w:val="single"/>
         </w:rPr>
         <w:t>underlines</w:t>
       </w:r>
       <w:r>
-        <w:t xml:space="preserve"> and &lt;/strike&gt;strikethrough&lt;/strike&gt;. You can nest them together </w:t>
+        <w:t xml:space="preserve"> and </w:t>
+      </w:r>
+      <w:r>
+        <w:rPr>
+          <w:b w:val="0"/>
+          <w:i w:val="0"/>
+          <w:strike/>
+          <w:u w:val="none"/>
+        </w:rPr>
+        <w:t>strikethrough</w:t>
+      </w:r>
+      <w:r>
+        <w:t xml:space="preserve">. You can nest them together </w:t>
       </w:r>
       <w:r>
         <w:rPr>
           <w:b/>
-          <w:i/>
+          <w:i w:val="0"/>
+          <w:strike w:val="0"/>
+          <w:u w:val="none"/>
         </w:rPr>
         <w:t>like this</w:t>
       </w:r>
@@ -84,6 +111,9 @@
         <w:rPr>
           <w:rStyle w:val="Strong"/>
           <w:b/>
+          <w:i w:val="0"/>
+          <w:strike w:val="0"/>
+          <w:u w:val="none"/>
         </w:rPr>
         <w:t>bold</w:t>
       </w:r>
@@ -93,7 +123,10 @@
       <w:r>
         <w:rPr>
           <w:rStyle w:val="Emphasis"/>
+          <w:b w:val="0"/>
           <w:i/>
+          <w:strike w:val="0"/>
+          <w:u w:val="none"/>
         </w:rPr>
         <w:t>italic</w:t>
       </w:r>
@@ -103,8 +136,10 @@
       <w:r>
         <w:rPr>
           <w:rStyle w:val="Emphasis"/>
-          <w:b/>
+          <w:b w:val="0"/>
           <w:i/>
+          <w:strike w:val="0"/>
+          <w:u w:val="none"/>
         </w:rPr>
         <w:t>emphasis</w:t>
       </w:r>
@@ -113,7 +148,10 @@
       </w:r>
       <w:r>
         <w:rPr>
+          <w:b w:val="0"/>
+          <w:i w:val="0"/>
           <w:strike/>
+          <w:u w:val="none"/>
         </w:rPr>
         <w:t>strikethrough</w:t>
       </w:r>
@@ -125,19 +163,31 @@
       <w:r>
         <w:rPr>
           <w:rFonts w:ascii="Consolas" w:hAnsi="Consolas"/>
+          <w:b w:val="0"/>
+          <w:i w:val="0"/>
+          <w:strike w:val="0"/>
+          <w:u w:val="none"/>
         </w:rPr>
         <w:t>The font tag also allow you to customize certain font styles. This is in Consolas.</w:t>
       </w:r>
       <w:r>
         <w:rPr>
           <w:rFonts w:ascii="Arial" w:hAnsi="Arial"/>
+          <w:b/>
+          <w:i w:val="0"/>
+          <w:strike w:val="0"/>
           <w:sz w:val="40"/>
+          <w:u w:val="none"/>
         </w:rPr>
-        <w:t>This is also in Arial, but larger.</w:t>
+        <w:t>This is also in Arial, but larger and bold.</w:t>
       </w:r>
       <w:r>
         <w:rPr>
+          <w:b w:val="0"/>
+          <w:i w:val="0"/>
+          <w:strike w:val="0"/>
           <w:sz w:val="40"/>
+          <w:u w:val="none"/>
         </w:rPr>
         <w:t>This is the default font, but larger.</w:t>
       </w:r>
@@ -763,7 +813,11 @@
           <w:p>
             <w:r>
               <w:rPr>
+                <w:b w:val="0"/>
+                <w:i w:val="0"/>
+                <w:strike w:val="0"/>
                 <w:color w:val="008000"/>
+                <w:u w:val="none"/>
               </w:rPr>
               <w:t>xxxxxxxxxxxxx</w:t>
             </w:r>
@@ -789,7 +843,10 @@
             <w:r>
               <w:rPr>
                 <w:rFonts w:ascii="Arial" w:hAnsi="Arial"/>
-                <w:b/>
+                <w:b w:val="0"/>
+                <w:i w:val="0"/>
+                <w:strike w:val="0"/>
+                <w:u w:val="none"/>
               </w:rPr>
               <w:t>xxxxxxxxxxxxx</w:t>
             </w:r>
@@ -871,6 +928,7 @@
       <w:tblPr>
         <w:tblStyle w:val="TableGrid"/>
         <w:tblW w:type="auto" w:w="0"/>
+        <w:tblLayout w:type="fixed"/>
         <w:tblLook w:firstColumn="1" w:firstRow="1" w:lastColumn="0" w:lastRow="0" w:noHBand="0" w:noVBand="1" w:val="04A0"/>
       </w:tblPr>
       <w:tblGrid>
@@ -963,7 +1021,11 @@
           <w:p>
             <w:r>
               <w:rPr>
+                <w:b w:val="0"/>
+                <w:i w:val="0"/>
+                <w:strike w:val="0"/>
                 <w:color w:val="008000"/>
+                <w:u w:val="none"/>
               </w:rPr>
               <w:t>xxxxxxxxxxxxx</w:t>
             </w:r>
@@ -989,7 +1051,10 @@
             <w:r>
               <w:rPr>
                 <w:rFonts w:ascii="Arial" w:hAnsi="Arial"/>
-                <w:b/>
+                <w:b w:val="0"/>
+                <w:i w:val="0"/>
+                <w:strike w:val="0"/>
+                <w:u w:val="none"/>
               </w:rPr>
               <w:t>xxxxxxxxxxxxx</w:t>
             </w:r>
@@ -1185,7 +1250,11 @@
           <w:p>
             <w:r>
               <w:rPr>
+                <w:b w:val="0"/>
+                <w:i w:val="0"/>
+                <w:strike w:val="0"/>
                 <w:color w:val="0000FF"/>
+                <w:u w:val="none"/>
               </w:rPr>
               <w:t>xxxxxxxxxxxxx</w:t>
             </w:r>
@@ -1217,7 +1286,10 @@
             <w:r>
               <w:rPr>
                 <w:rFonts w:ascii="Arial" w:hAnsi="Arial"/>
-                <w:b/>
+                <w:b w:val="0"/>
+                <w:i w:val="0"/>
+                <w:strike w:val="0"/>
+                <w:u w:val="none"/>
               </w:rPr>
               <w:t>xxxxxxxxxxxxx</w:t>
             </w:r>

</xml_diff>

<commit_message>
add support for multiline block codes and styling
</commit_message>
<xml_diff>
--- a/testrefs/dual.docx
+++ b/testrefs/dual.docx
@@ -1437,6 +1437,33 @@
       <w:r>
         <w:t xml:space="preserve">monospace font in markdown renders, normal styling in microsoft docx.
 </w:t>
+        <w:br/>
+      </w:r>
+      <w:r>
+        <w:t xml:space="preserve">supports multiline as well
+</w:t>
+        <w:br/>
+      </w:r>
+    </w:p>
+    <w:p>
+      <w:r>
+        <w:t xml:space="preserve">another block code is a new paragraph
+</w:t>
+        <w:br/>
+      </w:r>
+    </w:p>
+    <w:p>
+      <w:r>
+        <w:rPr>
+          <w:b w:val="0"/>
+          <w:i w:val="0"/>
+          <w:strike w:val="0"/>
+          <w:color w:val="008000"/>
+          <w:u w:val="none"/>
+        </w:rPr>
+        <w:t xml:space="preserve">font styling in block codes
+</w:t>
+        <w:br/>
       </w:r>
     </w:p>
     <w:p>

</xml_diff>